<commit_message>
Initial HW4Q3 Project submission
</commit_message>
<xml_diff>
--- a/project/Project Report.docx
+++ b/project/Project Report.docx
@@ -1,6 +1,6 @@
 
 <file path=word/document.xml><?xml version="1.0" encoding="utf-8"?>
-<w:document xmlns:wpc="http://schemas.microsoft.com/office/word/2010/wordprocessingCanvas" xmlns:mc="http://schemas.openxmlformats.org/markup-compatibility/2006" xmlns:o="urn:schemas-microsoft-com:office:office" xmlns:r="http://schemas.openxmlformats.org/officeDocument/2006/relationships" xmlns:m="http://schemas.openxmlformats.org/officeDocument/2006/math" xmlns:v="urn:schemas-microsoft-com:vml" xmlns:wp14="http://schemas.microsoft.com/office/word/2010/wordprocessingDrawing" xmlns:wp="http://schemas.openxmlformats.org/drawingml/2006/wordprocessingDrawing" xmlns:w10="urn:schemas-microsoft-com:office:word" xmlns:w="http://schemas.openxmlformats.org/wordprocessingml/2006/main" xmlns:w14="http://schemas.microsoft.com/office/word/2010/wordml" xmlns:w15="http://schemas.microsoft.com/office/word/2012/wordml" xmlns:wpg="http://schemas.microsoft.com/office/word/2010/wordprocessingGroup" xmlns:wpi="http://schemas.microsoft.com/office/word/2010/wordprocessingInk" xmlns:wne="http://schemas.microsoft.com/office/word/2006/wordml" xmlns:wps="http://schemas.microsoft.com/office/word/2010/wordprocessingShape" mc:Ignorable="w14 w15 wp14">
+<w:document xmlns:wpc="http://schemas.microsoft.com/office/word/2010/wordprocessingCanvas" xmlns:cx="http://schemas.microsoft.com/office/drawing/2014/chartex" xmlns:cx1="http://schemas.microsoft.com/office/drawing/2015/9/8/chartex" xmlns:cx2="http://schemas.microsoft.com/office/drawing/2015/10/21/chartex" xmlns:mc="http://schemas.openxmlformats.org/markup-compatibility/2006" xmlns:o="urn:schemas-microsoft-com:office:office" xmlns:r="http://schemas.openxmlformats.org/officeDocument/2006/relationships" xmlns:m="http://schemas.openxmlformats.org/officeDocument/2006/math" xmlns:v="urn:schemas-microsoft-com:vml" xmlns:wp14="http://schemas.microsoft.com/office/word/2010/wordprocessingDrawing" xmlns:wp="http://schemas.openxmlformats.org/drawingml/2006/wordprocessingDrawing" xmlns:w10="urn:schemas-microsoft-com:office:word" xmlns:w="http://schemas.openxmlformats.org/wordprocessingml/2006/main" xmlns:w14="http://schemas.microsoft.com/office/word/2010/wordml" xmlns:w15="http://schemas.microsoft.com/office/word/2012/wordml" xmlns:w16se="http://schemas.microsoft.com/office/word/2015/wordml/symex" xmlns:wpg="http://schemas.microsoft.com/office/word/2010/wordprocessingGroup" xmlns:wpi="http://schemas.microsoft.com/office/word/2010/wordprocessingInk" xmlns:wne="http://schemas.microsoft.com/office/word/2006/wordml" xmlns:wps="http://schemas.microsoft.com/office/word/2010/wordprocessingShape" mc:Ignorable="w14 w15 w16se wp14">
   <w:body>
     <w:p>
       <w:pPr>
@@ -211,190 +211,196 @@
       <w:r>
         <w:t>, with Bootstrap CSS formatting for the graphic user interface.</w:t>
       </w:r>
+    </w:p>
+    <w:p>
+      <w:pPr>
+        <w:pStyle w:val="Heading1"/>
+      </w:pPr>
+      <w:r>
+        <w:t>Three Most Interesting Contributions of Project Design and/or Implementation</w:t>
+      </w:r>
+    </w:p>
+    <w:p>
+      <w:pPr>
+        <w:pStyle w:val="Heading2"/>
+      </w:pPr>
+      <w:proofErr w:type="spellStart"/>
+      <w:r>
+        <w:t>Microservices</w:t>
+      </w:r>
+      <w:proofErr w:type="spellEnd"/>
+    </w:p>
+    <w:p>
+      <w:r>
+        <w:t xml:space="preserve">The utilization of a </w:t>
+      </w:r>
+      <w:proofErr w:type="spellStart"/>
+      <w:r>
+        <w:t>microservice</w:t>
+      </w:r>
+      <w:proofErr w:type="spellEnd"/>
+      <w:r>
+        <w:t xml:space="preserve"> architecture provided a level of complexity that we were not used to as a team. Which service was handling which aspect and when it was handling was not easy to follow or track as they each had their own domain of control. In the end it provided a nice environment as you could edit and restart individual applications and not wait for the whole project to restart if you only changed one service.</w:t>
+      </w:r>
+    </w:p>
+    <w:p>
+      <w:pPr>
+        <w:pStyle w:val="Heading2"/>
+      </w:pPr>
+      <w:proofErr w:type="spellStart"/>
+      <w:r>
+        <w:t>WebGL</w:t>
+      </w:r>
+      <w:proofErr w:type="spellEnd"/>
+    </w:p>
+    <w:p>
+      <w:proofErr w:type="spellStart"/>
+      <w:r>
+        <w:t>WebGL</w:t>
+      </w:r>
+      <w:proofErr w:type="spellEnd"/>
+      <w:r>
+        <w:t xml:space="preserve"> provided a lot of complexity that even after we got it “working” we still are not confident in our ability to make it do the sophisticated render</w:t>
+      </w:r>
+      <w:r>
+        <w:t>ings</w:t>
+      </w:r>
+      <w:r>
+        <w:t xml:space="preserve"> that it is known to provide. </w:t>
+      </w:r>
+      <w:r>
+        <w:t>It was an interesting experience to learn about perspective and how the camera works. Learning how the matrix math applied to rendering of shapes provided complexity that took significant time to figure out. This technology seems very useful as it offloads rendering work to the GPU instead of doing it on the CPU.</w:t>
+      </w:r>
+    </w:p>
+    <w:p>
+      <w:pPr>
+        <w:pStyle w:val="Heading2"/>
+      </w:pPr>
+      <w:r>
+        <w:lastRenderedPageBreak/>
+        <w:t>N</w:t>
+      </w:r>
+      <w:r>
+        <w:t>ode.js</w:t>
+      </w:r>
+    </w:p>
+    <w:p>
+      <w:r>
+        <w:t>When the group started this project we knew very little of JavaScript and node.js provided a means to learn more. We found that node.js provides a quick means for implementing services by utilizing its comprehensive package library. Although we only ended up using two packages, we explored a few others during development.</w:t>
+      </w:r>
+      <w:r>
+        <w:t xml:space="preserve"> We found that the framework of web sockets using emits and event listeners took a while to get a good grasp on, but they provide a means for continuous communication between client and server.</w:t>
+      </w:r>
+    </w:p>
+    <w:p>
+      <w:pPr>
+        <w:pStyle w:val="Heading1"/>
+      </w:pPr>
+      <w:r>
+        <w:t>W</w:t>
+      </w:r>
+      <w:r>
+        <w:t>hat you have learned through the hand-on experience of doing this project</w:t>
+      </w:r>
+    </w:p>
+    <w:p>
+      <w:r>
+        <w:t>Starting off with a small minimum viable product scope and then expanding as resources allow, allowed the team to accomplish its initial objectives and then evaluate future objectives and if they fit into the scope of the project.</w:t>
+      </w:r>
+    </w:p>
+    <w:p>
+      <w:r>
+        <w:t>We picked a small set of technologies and specialized into them and then shared our learnings and guides with the rest of the team so that we all didn’t have to do all the work of investigating on our own.</w:t>
+      </w:r>
+    </w:p>
+    <w:p>
+      <w:r>
+        <w:t>Subway</w:t>
+      </w:r>
+      <w:r>
+        <w:t xml:space="preserve"> and only Subway</w:t>
+      </w:r>
+      <w:r>
+        <w:t xml:space="preserve"> is open in the Oakland Center every Saturday and Sunday since we were on campus doing this project.</w:t>
+      </w:r>
+      <w:r>
+        <w:t xml:space="preserve"> </w:t>
+      </w:r>
+      <w:r>
+        <w:sym w:font="Wingdings" w:char="F04A"/>
+      </w:r>
+    </w:p>
+    <w:p>
+      <w:pPr>
+        <w:pStyle w:val="Heading1"/>
+      </w:pPr>
+      <w:r>
+        <w:t>W</w:t>
+      </w:r>
+      <w:r>
+        <w:t>hat concepts and techniques you learned in class are used in the current project design</w:t>
+      </w:r>
+    </w:p>
+    <w:p>
+      <w:r>
+        <w:t>Servlets provided us a basis for the rest of the Java aspects of our program as they let us understand the underlying concepts of moving data over HTTP. JSPs provided us a framework for displaying information in a web browser in a stylized fashion</w:t>
+      </w:r>
+      <w:r>
+        <w:t>.</w:t>
+      </w:r>
+    </w:p>
+    <w:p>
+      <w:r>
+        <w:t xml:space="preserve">We utilized </w:t>
+      </w:r>
+      <w:proofErr w:type="spellStart"/>
+      <w:r>
+        <w:t>microservices</w:t>
+      </w:r>
+      <w:proofErr w:type="spellEnd"/>
+      <w:r>
+        <w:t xml:space="preserve"> to separate concerns and functionality within the project space. This pattern is growing in popularity along with the notion of platform as a service. This is due to the ability to change individual components of a system and redeploy or scale them individually.</w:t>
+      </w:r>
+    </w:p>
+    <w:p>
+      <w:r>
+        <w:t>N</w:t>
+      </w:r>
+      <w:r>
+        <w:t xml:space="preserve">ode.js </w:t>
+      </w:r>
+      <w:r>
+        <w:t>was covered in our panel discussion and so we had some familiarity with it already. Our small familiarity with it and the tutorials we found online provided us a good basis for implementing the functionality we wanted.</w:t>
+      </w:r>
+    </w:p>
+    <w:p>
+      <w:r>
+        <w:t>JSON provides a means of data exchange that avoids the overhead of definitions of XML and provides the fluidity to change on the fly and get the software to a functional state.</w:t>
+      </w:r>
+    </w:p>
+    <w:p>
+      <w:pPr>
+        <w:pStyle w:val="Heading1"/>
+      </w:pPr>
+      <w:r>
+        <w:lastRenderedPageBreak/>
+        <w:t>W</w:t>
+      </w:r>
+      <w:r>
+        <w:t>hat concepts and techniques you learned in class can be considered for extension of your current project</w:t>
+      </w:r>
+    </w:p>
+    <w:p>
+      <w:r>
+        <w:t xml:space="preserve">We wanted to apply semantic web techniques to our application but did not have sufficient time from when we had formalized our knowledge of semantic web to the end of the project’s timeline to realize our goals. </w:t>
+      </w:r>
+      <w:r>
+        <w:t>We would have liked to have exported our database records of users and the games that they have played into an Ontology using FOAF’s to use a user’s email address as their unique identifier. This would provide a means for a social network or other application to track a user and the games of tic-tac-to</w:t>
+      </w:r>
       <w:bookmarkStart w:id="0" w:name="_GoBack"/>
       <w:bookmarkEnd w:id="0"/>
-    </w:p>
-    <w:p>
-      <w:pPr>
-        <w:pStyle w:val="Heading1"/>
-      </w:pPr>
-      <w:r>
-        <w:t>Three Most Interesting Contributions of Project Design and/or Implementation</w:t>
-      </w:r>
-    </w:p>
-    <w:p>
-      <w:pPr>
-        <w:pStyle w:val="Heading2"/>
-      </w:pPr>
-      <w:proofErr w:type="spellStart"/>
-      <w:r>
-        <w:t>Microservices</w:t>
-      </w:r>
-      <w:proofErr w:type="spellEnd"/>
-    </w:p>
-    <w:p>
-      <w:r>
-        <w:t xml:space="preserve">The utilization of a </w:t>
-      </w:r>
-      <w:proofErr w:type="spellStart"/>
-      <w:r>
-        <w:t>microservice</w:t>
-      </w:r>
-      <w:proofErr w:type="spellEnd"/>
-      <w:r>
-        <w:t xml:space="preserve"> architecture provided a level of complexity that we were not used to as a team. Which service was handling which aspect and when it was handling was not easy to follow or track as they each had their own domain of control. In the end it provided a nice environment as you could edit and restart individual applications and not wait for the whole project to restart if you only changed one service.</w:t>
-      </w:r>
-    </w:p>
-    <w:p>
-      <w:pPr>
-        <w:pStyle w:val="Heading2"/>
-      </w:pPr>
-      <w:proofErr w:type="spellStart"/>
-      <w:r>
-        <w:t>WebGL</w:t>
-      </w:r>
-      <w:proofErr w:type="spellEnd"/>
-    </w:p>
-    <w:p>
-      <w:proofErr w:type="spellStart"/>
-      <w:r>
-        <w:t>WebGL</w:t>
-      </w:r>
-      <w:proofErr w:type="spellEnd"/>
-      <w:r>
-        <w:t xml:space="preserve"> provided a lot of complexity that even after we got it “working” we still are not confident in our ability to make it do the sophisticated render</w:t>
-      </w:r>
-      <w:r>
-        <w:t>ings</w:t>
-      </w:r>
-      <w:r>
-        <w:t xml:space="preserve"> that it is known to provide. </w:t>
-      </w:r>
-      <w:r>
-        <w:t>It was an interesting experience to learn about perspective and how the camera works. Learning how the matrix math applied to rendering of shapes provided complexity that took significant time to figure out. This technology seems very useful as it offloads rendering work to the GPU instead of doing it on the CPU.</w:t>
-      </w:r>
-    </w:p>
-    <w:p>
-      <w:pPr>
-        <w:pStyle w:val="Heading2"/>
-      </w:pPr>
-      <w:r>
-        <w:lastRenderedPageBreak/>
-        <w:t>node.js</w:t>
-      </w:r>
-    </w:p>
-    <w:p>
-      <w:r>
-        <w:t>When the group started this project we knew very little of JavaScript and node.js provided a means to learn more. We found that node.js provides a quick means for implementing services by utilizing its comprehensive package library. Although we only ended up using two packages, we explored a few others during development.</w:t>
-      </w:r>
-      <w:r>
-        <w:t xml:space="preserve"> We found that the framework of web sockets using emits and event listeners took a while to get a good grasp on, but they provide a means for continuous communication between client and server.</w:t>
-      </w:r>
-    </w:p>
-    <w:p>
-      <w:pPr>
-        <w:pStyle w:val="Heading1"/>
-      </w:pPr>
-      <w:r>
-        <w:t>W</w:t>
-      </w:r>
-      <w:r>
-        <w:t>hat you have learned through the hand-on experience of doing this project</w:t>
-      </w:r>
-    </w:p>
-    <w:p>
-      <w:r>
-        <w:t>Starting off with a small minimum viable product scope and then expanding as resources allow, allowed the team to accomplish its initial objectives and then evaluate future objectives and if they fit into the scope of the project.</w:t>
-      </w:r>
-    </w:p>
-    <w:p>
-      <w:r>
-        <w:t>We picked a small set of technologies and specialized into them and then shared our learnings and guides with the rest of the team so that we all didn’t have to do all the work of investigating on our own.</w:t>
-      </w:r>
-    </w:p>
-    <w:p>
-      <w:r>
-        <w:t>Subway</w:t>
-      </w:r>
-      <w:r>
-        <w:t xml:space="preserve"> and only Subway</w:t>
-      </w:r>
-      <w:r>
-        <w:t xml:space="preserve"> is open in the Oakland Center every Saturday and Sunday since we were on campus doing this project.</w:t>
-      </w:r>
-      <w:r>
-        <w:t xml:space="preserve"> </w:t>
-      </w:r>
-      <w:r>
-        <w:sym w:font="Wingdings" w:char="F04A"/>
-      </w:r>
-    </w:p>
-    <w:p>
-      <w:pPr>
-        <w:pStyle w:val="Heading1"/>
-      </w:pPr>
-      <w:r>
-        <w:t>W</w:t>
-      </w:r>
-      <w:r>
-        <w:t>hat concepts and techniques you learned in class are used in the current project design</w:t>
-      </w:r>
-    </w:p>
-    <w:p>
-      <w:r>
-        <w:t>Servlets provided us a basis for the rest of the Java aspects of our program as they let us understand the underlying concepts of moving data over HTTP. JSPs provided us a framework for displaying information in a web browser in a stylized fashion</w:t>
-      </w:r>
-      <w:r>
-        <w:t>.</w:t>
-      </w:r>
-    </w:p>
-    <w:p>
-      <w:r>
-        <w:t xml:space="preserve">We utilized </w:t>
-      </w:r>
-      <w:proofErr w:type="spellStart"/>
-      <w:r>
-        <w:t>microservices</w:t>
-      </w:r>
-      <w:proofErr w:type="spellEnd"/>
-      <w:r>
-        <w:t xml:space="preserve"> to separate concerns and functionality within the project space. This pattern is growing in popularity along with the notion of platform as a service. This is due to the ability to change individual components of a system and redeploy or scale them individually.</w:t>
-      </w:r>
-    </w:p>
-    <w:p>
-      <w:r>
-        <w:t>N</w:t>
-      </w:r>
-      <w:r>
-        <w:t xml:space="preserve">ode.js </w:t>
-      </w:r>
-      <w:r>
-        <w:t>was covered in our panel discussion and so we had some familiarity with it already. Our small familiarity with it and the tutorials we found online provided us a good basis for implementing the functionality we wanted.</w:t>
-      </w:r>
-    </w:p>
-    <w:p>
-      <w:r>
-        <w:t>JSON provides a means of data exchange that avoids the overhead of definitions of XML and provides the fluidity to change on the fly and get the software to a functional state.</w:t>
-      </w:r>
-    </w:p>
-    <w:p>
-      <w:pPr>
-        <w:pStyle w:val="Heading1"/>
-      </w:pPr>
-      <w:r>
-        <w:lastRenderedPageBreak/>
-        <w:t>W</w:t>
-      </w:r>
-      <w:r>
-        <w:t>hat concepts and techniques you learned in class can be considered for extension of your current project</w:t>
-      </w:r>
-    </w:p>
-    <w:p>
-      <w:r>
-        <w:t xml:space="preserve">We wanted to apply semantic web techniques to our application but did not have sufficient time from when we had formalized our knowledge of semantic web to the end of the project’s timeline to realize our goals. </w:t>
-      </w:r>
-      <w:r>
-        <w:t>We would have liked to have exported our database records of users and the games that they have played into an Ontology using FOAF’s to use a user’s email address as their unique identifier. This would provide a means for a social network or other application to track a user and the games of tic-tac-toe that they have played.</w:t>
+      <w:r>
+        <w:t>e that they have played.</w:t>
       </w:r>
     </w:p>
     <w:sectPr>
@@ -409,7 +415,7 @@
 </file>
 
 <file path=word/endnotes.xml><?xml version="1.0" encoding="utf-8"?>
-<w:endnotes xmlns:wpc="http://schemas.microsoft.com/office/word/2010/wordprocessingCanvas" xmlns:mc="http://schemas.openxmlformats.org/markup-compatibility/2006" xmlns:o="urn:schemas-microsoft-com:office:office" xmlns:r="http://schemas.openxmlformats.org/officeDocument/2006/relationships" xmlns:m="http://schemas.openxmlformats.org/officeDocument/2006/math" xmlns:v="urn:schemas-microsoft-com:vml" xmlns:wp14="http://schemas.microsoft.com/office/word/2010/wordprocessingDrawing" xmlns:wp="http://schemas.openxmlformats.org/drawingml/2006/wordprocessingDrawing" xmlns:w10="urn:schemas-microsoft-com:office:word" xmlns:w="http://schemas.openxmlformats.org/wordprocessingml/2006/main" xmlns:w14="http://schemas.microsoft.com/office/word/2010/wordml" xmlns:w15="http://schemas.microsoft.com/office/word/2012/wordml" xmlns:wpg="http://schemas.microsoft.com/office/word/2010/wordprocessingGroup" xmlns:wpi="http://schemas.microsoft.com/office/word/2010/wordprocessingInk" xmlns:wne="http://schemas.microsoft.com/office/word/2006/wordml" xmlns:wps="http://schemas.microsoft.com/office/word/2010/wordprocessingShape" mc:Ignorable="w14 w15 wp14">
+<w:endnotes xmlns:wpc="http://schemas.microsoft.com/office/word/2010/wordprocessingCanvas" xmlns:cx="http://schemas.microsoft.com/office/drawing/2014/chartex" xmlns:cx1="http://schemas.microsoft.com/office/drawing/2015/9/8/chartex" xmlns:cx2="http://schemas.microsoft.com/office/drawing/2015/10/21/chartex" xmlns:mc="http://schemas.openxmlformats.org/markup-compatibility/2006" xmlns:o="urn:schemas-microsoft-com:office:office" xmlns:r="http://schemas.openxmlformats.org/officeDocument/2006/relationships" xmlns:m="http://schemas.openxmlformats.org/officeDocument/2006/math" xmlns:v="urn:schemas-microsoft-com:vml" xmlns:wp14="http://schemas.microsoft.com/office/word/2010/wordprocessingDrawing" xmlns:wp="http://schemas.openxmlformats.org/drawingml/2006/wordprocessingDrawing" xmlns:w10="urn:schemas-microsoft-com:office:word" xmlns:w="http://schemas.openxmlformats.org/wordprocessingml/2006/main" xmlns:w14="http://schemas.microsoft.com/office/word/2010/wordml" xmlns:w15="http://schemas.microsoft.com/office/word/2012/wordml" xmlns:w16se="http://schemas.microsoft.com/office/word/2015/wordml/symex" xmlns:wpg="http://schemas.microsoft.com/office/word/2010/wordprocessingGroup" xmlns:wpi="http://schemas.microsoft.com/office/word/2010/wordprocessingInk" xmlns:wne="http://schemas.microsoft.com/office/word/2006/wordml" xmlns:wps="http://schemas.microsoft.com/office/word/2010/wordprocessingShape" mc:Ignorable="w14 w15 w16se wp14">
   <w:endnote w:type="separator" w:id="-1">
     <w:p>
       <w:pPr>
@@ -434,7 +440,7 @@
 </file>
 
 <file path=word/footnotes.xml><?xml version="1.0" encoding="utf-8"?>
-<w:footnotes xmlns:wpc="http://schemas.microsoft.com/office/word/2010/wordprocessingCanvas" xmlns:mc="http://schemas.openxmlformats.org/markup-compatibility/2006" xmlns:o="urn:schemas-microsoft-com:office:office" xmlns:r="http://schemas.openxmlformats.org/officeDocument/2006/relationships" xmlns:m="http://schemas.openxmlformats.org/officeDocument/2006/math" xmlns:v="urn:schemas-microsoft-com:vml" xmlns:wp14="http://schemas.microsoft.com/office/word/2010/wordprocessingDrawing" xmlns:wp="http://schemas.openxmlformats.org/drawingml/2006/wordprocessingDrawing" xmlns:w10="urn:schemas-microsoft-com:office:word" xmlns:w="http://schemas.openxmlformats.org/wordprocessingml/2006/main" xmlns:w14="http://schemas.microsoft.com/office/word/2010/wordml" xmlns:w15="http://schemas.microsoft.com/office/word/2012/wordml" xmlns:wpg="http://schemas.microsoft.com/office/word/2010/wordprocessingGroup" xmlns:wpi="http://schemas.microsoft.com/office/word/2010/wordprocessingInk" xmlns:wne="http://schemas.microsoft.com/office/word/2006/wordml" xmlns:wps="http://schemas.microsoft.com/office/word/2010/wordprocessingShape" mc:Ignorable="w14 w15 wp14">
+<w:footnotes xmlns:wpc="http://schemas.microsoft.com/office/word/2010/wordprocessingCanvas" xmlns:cx="http://schemas.microsoft.com/office/drawing/2014/chartex" xmlns:cx1="http://schemas.microsoft.com/office/drawing/2015/9/8/chartex" xmlns:cx2="http://schemas.microsoft.com/office/drawing/2015/10/21/chartex" xmlns:mc="http://schemas.openxmlformats.org/markup-compatibility/2006" xmlns:o="urn:schemas-microsoft-com:office:office" xmlns:r="http://schemas.openxmlformats.org/officeDocument/2006/relationships" xmlns:m="http://schemas.openxmlformats.org/officeDocument/2006/math" xmlns:v="urn:schemas-microsoft-com:vml" xmlns:wp14="http://schemas.microsoft.com/office/word/2010/wordprocessingDrawing" xmlns:wp="http://schemas.openxmlformats.org/drawingml/2006/wordprocessingDrawing" xmlns:w10="urn:schemas-microsoft-com:office:word" xmlns:w="http://schemas.openxmlformats.org/wordprocessingml/2006/main" xmlns:w14="http://schemas.microsoft.com/office/word/2010/wordml" xmlns:w15="http://schemas.microsoft.com/office/word/2012/wordml" xmlns:w16se="http://schemas.microsoft.com/office/word/2015/wordml/symex" xmlns:wpg="http://schemas.microsoft.com/office/word/2010/wordprocessingGroup" xmlns:wpi="http://schemas.microsoft.com/office/word/2010/wordprocessingInk" xmlns:wne="http://schemas.microsoft.com/office/word/2006/wordml" xmlns:wps="http://schemas.microsoft.com/office/word/2010/wordprocessingShape" mc:Ignorable="w14 w15 w16se wp14">
   <w:footnote w:type="separator" w:id="-1">
     <w:p>
       <w:pPr>
@@ -459,7 +465,7 @@
 </file>
 
 <file path=word/header1.xml><?xml version="1.0" encoding="utf-8"?>
-<w:hdr xmlns:wpc="http://schemas.microsoft.com/office/word/2010/wordprocessingCanvas" xmlns:mc="http://schemas.openxmlformats.org/markup-compatibility/2006" xmlns:o="urn:schemas-microsoft-com:office:office" xmlns:r="http://schemas.openxmlformats.org/officeDocument/2006/relationships" xmlns:m="http://schemas.openxmlformats.org/officeDocument/2006/math" xmlns:v="urn:schemas-microsoft-com:vml" xmlns:wp14="http://schemas.microsoft.com/office/word/2010/wordprocessingDrawing" xmlns:wp="http://schemas.openxmlformats.org/drawingml/2006/wordprocessingDrawing" xmlns:w10="urn:schemas-microsoft-com:office:word" xmlns:w="http://schemas.openxmlformats.org/wordprocessingml/2006/main" xmlns:w14="http://schemas.microsoft.com/office/word/2010/wordml" xmlns:w15="http://schemas.microsoft.com/office/word/2012/wordml" xmlns:wpg="http://schemas.microsoft.com/office/word/2010/wordprocessingGroup" xmlns:wpi="http://schemas.microsoft.com/office/word/2010/wordprocessingInk" xmlns:wne="http://schemas.microsoft.com/office/word/2006/wordml" xmlns:wps="http://schemas.microsoft.com/office/word/2010/wordprocessingShape" mc:Ignorable="w14 w15 wp14">
+<w:hdr xmlns:wpc="http://schemas.microsoft.com/office/word/2010/wordprocessingCanvas" xmlns:cx="http://schemas.microsoft.com/office/drawing/2014/chartex" xmlns:cx1="http://schemas.microsoft.com/office/drawing/2015/9/8/chartex" xmlns:cx2="http://schemas.microsoft.com/office/drawing/2015/10/21/chartex" xmlns:mc="http://schemas.openxmlformats.org/markup-compatibility/2006" xmlns:o="urn:schemas-microsoft-com:office:office" xmlns:r="http://schemas.openxmlformats.org/officeDocument/2006/relationships" xmlns:m="http://schemas.openxmlformats.org/officeDocument/2006/math" xmlns:v="urn:schemas-microsoft-com:vml" xmlns:wp14="http://schemas.microsoft.com/office/word/2010/wordprocessingDrawing" xmlns:wp="http://schemas.openxmlformats.org/drawingml/2006/wordprocessingDrawing" xmlns:w10="urn:schemas-microsoft-com:office:word" xmlns:w="http://schemas.openxmlformats.org/wordprocessingml/2006/main" xmlns:w14="http://schemas.microsoft.com/office/word/2010/wordml" xmlns:w15="http://schemas.microsoft.com/office/word/2012/wordml" xmlns:w16se="http://schemas.microsoft.com/office/word/2015/wordml/symex" xmlns:wpg="http://schemas.microsoft.com/office/word/2010/wordprocessingGroup" xmlns:wpi="http://schemas.microsoft.com/office/word/2010/wordprocessingInk" xmlns:wne="http://schemas.microsoft.com/office/word/2006/wordml" xmlns:wps="http://schemas.microsoft.com/office/word/2010/wordprocessingShape" mc:Ignorable="w14 w15 w16se wp14">
   <w:p>
     <w:pPr>
       <w:pStyle w:val="Header"/>
@@ -510,7 +516,7 @@
 </file>
 
 <file path=word/styles.xml><?xml version="1.0" encoding="utf-8"?>
-<w:styles xmlns:mc="http://schemas.openxmlformats.org/markup-compatibility/2006" xmlns:r="http://schemas.openxmlformats.org/officeDocument/2006/relationships" xmlns:w="http://schemas.openxmlformats.org/wordprocessingml/2006/main" xmlns:w14="http://schemas.microsoft.com/office/word/2010/wordml" xmlns:w15="http://schemas.microsoft.com/office/word/2012/wordml" mc:Ignorable="w14 w15">
+<w:styles xmlns:mc="http://schemas.openxmlformats.org/markup-compatibility/2006" xmlns:r="http://schemas.openxmlformats.org/officeDocument/2006/relationships" xmlns:w="http://schemas.openxmlformats.org/wordprocessingml/2006/main" xmlns:w14="http://schemas.microsoft.com/office/word/2010/wordml" xmlns:w15="http://schemas.microsoft.com/office/word/2012/wordml" xmlns:w16se="http://schemas.microsoft.com/office/word/2015/wordml/symex" mc:Ignorable="w14 w15 w16se">
   <w:docDefaults>
     <w:rPrDefault>
       <w:rPr>
@@ -526,7 +532,7 @@
       </w:pPr>
     </w:pPrDefault>
   </w:docDefaults>
-  <w:latentStyles w:defLockedState="0" w:defUIPriority="99" w:defSemiHidden="0" w:defUnhideWhenUsed="0" w:defQFormat="0" w:count="371">
+  <w:latentStyles w:defLockedState="0" w:defUIPriority="99" w:defSemiHidden="0" w:defUnhideWhenUsed="0" w:defQFormat="0" w:count="372">
     <w:lsdException w:name="Normal" w:uiPriority="0" w:qFormat="1"/>
     <w:lsdException w:name="heading 1" w:uiPriority="9" w:qFormat="1"/>
     <w:lsdException w:name="heading 2" w:semiHidden="1" w:uiPriority="9" w:unhideWhenUsed="1" w:qFormat="1"/>
@@ -632,7 +638,6 @@
     <w:lsdException w:name="HTML Sample" w:semiHidden="1" w:unhideWhenUsed="1"/>
     <w:lsdException w:name="HTML Typewriter" w:semiHidden="1" w:unhideWhenUsed="1"/>
     <w:lsdException w:name="HTML Variable" w:semiHidden="1" w:unhideWhenUsed="1"/>
-    <w:lsdException w:name="Normal Table" w:semiHidden="1" w:unhideWhenUsed="1"/>
     <w:lsdException w:name="annotation subject" w:semiHidden="1" w:unhideWhenUsed="1"/>
     <w:lsdException w:name="No List" w:semiHidden="1" w:unhideWhenUsed="1"/>
     <w:lsdException w:name="Outline List 1" w:semiHidden="1" w:unhideWhenUsed="1"/>
@@ -679,10 +684,8 @@
     <w:lsdException w:name="Table Subtle 2" w:semiHidden="1" w:unhideWhenUsed="1"/>
     <w:lsdException w:name="Table Web 1" w:semiHidden="1" w:unhideWhenUsed="1"/>
     <w:lsdException w:name="Table Web 2" w:semiHidden="1" w:unhideWhenUsed="1"/>
-    <w:lsdException w:name="Table Web 3" w:semiHidden="1" w:unhideWhenUsed="1"/>
     <w:lsdException w:name="Balloon Text" w:semiHidden="1" w:unhideWhenUsed="1"/>
     <w:lsdException w:name="Table Grid" w:uiPriority="59"/>
-    <w:lsdException w:name="Table Theme" w:semiHidden="1" w:unhideWhenUsed="1"/>
     <w:lsdException w:name="Placeholder Text" w:semiHidden="1"/>
     <w:lsdException w:name="No Spacing" w:uiPriority="1" w:qFormat="1"/>
     <w:lsdException w:name="Light Shading" w:uiPriority="60"/>
@@ -898,6 +901,7 @@
     <w:lsdException w:name="List Table 5 Dark Accent 6" w:uiPriority="50"/>
     <w:lsdException w:name="List Table 6 Colorful Accent 6" w:uiPriority="51"/>
     <w:lsdException w:name="List Table 7 Colorful Accent 6" w:uiPriority="52"/>
+    <w:lsdException w:name="Mention" w:semiHidden="1" w:unhideWhenUsed="1"/>
   </w:latentStyles>
   <w:style w:type="paragraph" w:default="1" w:styleId="Normal">
     <w:name w:val="Normal"/>

</xml_diff>